<commit_message>
add comments to game and initial script and workflow
</commit_message>
<xml_diff>
--- a/docs/150222 script.docx
+++ b/docs/150222 script.docx
@@ -1472,28 +1472,45 @@
         </w:rPr>
         <w:t xml:space="preserve"> </w:t>
       </w:r>
+      <w:commentRangeStart w:id="0"/>
       <w:proofErr w:type="gramStart"/>
-      <w:r>
-        <w:rPr>
-          <w:rFonts w:cs="Verdana"/>
-          <w:szCs w:val="20"/>
-        </w:rPr>
-        <w:t>do</w:t>
-      </w:r>
-      <w:r>
-        <w:rPr>
-          <w:rFonts w:cs="Verdana"/>
-          <w:szCs w:val="20"/>
-        </w:rPr>
-        <w:t>wnload</w:t>
-      </w:r>
-      <w:proofErr w:type="gramEnd"/>
-      <w:r>
-        <w:rPr>
-          <w:rFonts w:cs="Verdana"/>
-          <w:szCs w:val="20"/>
-        </w:rPr>
-        <w:t xml:space="preserve"> my picture</w:t>
+      <w:ins w:id="1" w:author="Avishaan Sethi" w:date="2015-02-23T10:18:00Z">
+        <w:r>
+          <w:rPr>
+            <w:rFonts w:cs="Verdana"/>
+            <w:szCs w:val="20"/>
+          </w:rPr>
+          <w:t>upload</w:t>
+        </w:r>
+        <w:proofErr w:type="gramEnd"/>
+        <w:r>
+          <w:rPr>
+            <w:rFonts w:cs="Verdana"/>
+            <w:szCs w:val="20"/>
+          </w:rPr>
+          <w:t>/capture/link</w:t>
+        </w:r>
+      </w:ins>
+      <w:r>
+        <w:rPr>
+          <w:rFonts w:cs="Verdana"/>
+          <w:szCs w:val="20"/>
+        </w:rPr>
+        <w:t xml:space="preserve"> </w:t>
+      </w:r>
+      <w:commentRangeEnd w:id="0"/>
+      <w:r>
+        <w:rPr>
+          <w:rStyle w:val="CommentReference"/>
+        </w:rPr>
+        <w:commentReference w:id="0"/>
+      </w:r>
+      <w:r>
+        <w:rPr>
+          <w:rFonts w:cs="Verdana"/>
+          <w:szCs w:val="20"/>
+        </w:rPr>
+        <w:t>my picture</w:t>
       </w:r>
     </w:p>
     <w:p>
@@ -1665,12 +1682,20 @@
           <w:szCs w:val="18"/>
         </w:rPr>
       </w:pPr>
+      <w:commentRangeStart w:id="2"/>
       <w:r>
         <w:rPr>
           <w:sz w:val="24"/>
           <w:highlight w:val="yellow"/>
         </w:rPr>
         <w:t>IV. FINALIZE PASSPORT</w:t>
+      </w:r>
+      <w:commentRangeEnd w:id="2"/>
+      <w:r>
+        <w:rPr>
+          <w:rStyle w:val="CommentReference"/>
+        </w:rPr>
+        <w:commentReference w:id="2"/>
       </w:r>
     </w:p>
     <w:p>
@@ -3662,7 +3687,6 @@
           <w:sz w:val="24"/>
         </w:rPr>
       </w:pPr>
-      <w:bookmarkStart w:id="0" w:name="_GoBack"/>
       <w:r>
         <w:rPr>
           <w:sz w:val="24"/>
@@ -3869,8 +3893,9 @@
         </w:rPr>
         <w:t>(s)</w:t>
       </w:r>
-    </w:p>
-    <w:bookmarkEnd w:id="0"/>
+      <w:bookmarkStart w:id="3" w:name="_GoBack"/>
+      <w:bookmarkEnd w:id="3"/>
+    </w:p>
     <w:p>
       <w:pPr>
         <w:rPr>
@@ -3886,6 +3911,43 @@
     </w:sectPr>
   </w:body>
 </w:document>
+</file>
+
+<file path=word/comments.xml><?xml version="1.0" encoding="utf-8"?>
+<w:comments xmlns:wpc="http://schemas.microsoft.com/office/word/2010/wordprocessingCanvas" xmlns:mo="http://schemas.microsoft.com/office/mac/office/2008/main" xmlns:mc="http://schemas.openxmlformats.org/markup-compatibility/2006" xmlns:mv="urn:schemas-microsoft-com:mac:vml" xmlns:o="urn:schemas-microsoft-com:office:office" xmlns:r="http://schemas.openxmlformats.org/officeDocument/2006/relationships" xmlns:m="http://schemas.openxmlformats.org/officeDocument/2006/math" xmlns:v="urn:schemas-microsoft-com:vml" xmlns:wp14="http://schemas.microsoft.com/office/word/2010/wordprocessingDrawing" xmlns:wp="http://schemas.openxmlformats.org/drawingml/2006/wordprocessingDrawing" xmlns:w10="urn:schemas-microsoft-com:office:word" xmlns:w="http://schemas.openxmlformats.org/wordprocessingml/2006/main" xmlns:w14="http://schemas.microsoft.com/office/word/2010/wordml" xmlns:wpg="http://schemas.microsoft.com/office/word/2010/wordprocessingGroup" xmlns:wpi="http://schemas.microsoft.com/office/word/2010/wordprocessingInk" xmlns:wne="http://schemas.microsoft.com/office/word/2006/wordml" xmlns:wps="http://schemas.microsoft.com/office/word/2010/wordprocessingShape" mc:Ignorable="w14 wp14">
+  <w:comment w:id="0" w:author="Avishaan Sethi" w:date="2015-02-23T10:19:00Z" w:initials="SS">
+    <w:p>
+      <w:pPr>
+        <w:pStyle w:val="CommentText"/>
+      </w:pPr>
+      <w:r>
+        <w:rPr>
+          <w:rStyle w:val="CommentReference"/>
+        </w:rPr>
+        <w:annotationRef/>
+      </w:r>
+      <w:r>
+        <w:t>Potential to have them use Facebook or Instagram picture</w:t>
+      </w:r>
+    </w:p>
+  </w:comment>
+  <w:comment w:id="2" w:author="Avishaan Sethi" w:date="2015-02-23T10:19:00Z" w:initials="SS">
+    <w:p>
+      <w:pPr>
+        <w:pStyle w:val="CommentText"/>
+      </w:pPr>
+      <w:r>
+        <w:rPr>
+          <w:rStyle w:val="CommentReference"/>
+        </w:rPr>
+        <w:annotationRef/>
+      </w:r>
+      <w:r>
+        <w:t>We can skip this for later, use default values for now and allow the user to change this at another time if necessary</w:t>
+      </w:r>
+    </w:p>
+  </w:comment>
+</w:comments>
 </file>
 
 <file path=word/numbering.xml><?xml version="1.0" encoding="utf-8"?>
@@ -4416,6 +4478,99 @@
       <w:contextualSpacing/>
     </w:pPr>
   </w:style>
+  <w:style w:type="paragraph" w:styleId="BalloonText">
+    <w:name w:val="Balloon Text"/>
+    <w:basedOn w:val="Normal"/>
+    <w:link w:val="BalloonTextChar"/>
+    <w:uiPriority w:val="99"/>
+    <w:semiHidden/>
+    <w:unhideWhenUsed/>
+    <w:rsid w:val="00AC4C5E"/>
+    <w:rPr>
+      <w:rFonts w:ascii="Lucida Grande" w:hAnsi="Lucida Grande"/>
+      <w:sz w:val="18"/>
+      <w:szCs w:val="18"/>
+    </w:rPr>
+  </w:style>
+  <w:style w:type="character" w:customStyle="1" w:styleId="BalloonTextChar">
+    <w:name w:val="Balloon Text Char"/>
+    <w:basedOn w:val="DefaultParagraphFont"/>
+    <w:link w:val="BalloonText"/>
+    <w:uiPriority w:val="99"/>
+    <w:semiHidden/>
+    <w:rsid w:val="00AC4C5E"/>
+    <w:rPr>
+      <w:rFonts w:ascii="Lucida Grande" w:hAnsi="Lucida Grande"/>
+      <w:sz w:val="18"/>
+      <w:szCs w:val="18"/>
+    </w:rPr>
+  </w:style>
+  <w:style w:type="character" w:styleId="CommentReference">
+    <w:name w:val="annotation reference"/>
+    <w:basedOn w:val="DefaultParagraphFont"/>
+    <w:uiPriority w:val="99"/>
+    <w:semiHidden/>
+    <w:unhideWhenUsed/>
+    <w:rsid w:val="00AC4C5E"/>
+    <w:rPr>
+      <w:sz w:val="18"/>
+      <w:szCs w:val="18"/>
+    </w:rPr>
+  </w:style>
+  <w:style w:type="paragraph" w:styleId="CommentText">
+    <w:name w:val="annotation text"/>
+    <w:basedOn w:val="Normal"/>
+    <w:link w:val="CommentTextChar"/>
+    <w:uiPriority w:val="99"/>
+    <w:semiHidden/>
+    <w:unhideWhenUsed/>
+    <w:rsid w:val="00AC4C5E"/>
+    <w:rPr>
+      <w:sz w:val="24"/>
+    </w:rPr>
+  </w:style>
+  <w:style w:type="character" w:customStyle="1" w:styleId="CommentTextChar">
+    <w:name w:val="Comment Text Char"/>
+    <w:basedOn w:val="DefaultParagraphFont"/>
+    <w:link w:val="CommentText"/>
+    <w:uiPriority w:val="99"/>
+    <w:semiHidden/>
+    <w:rsid w:val="00AC4C5E"/>
+    <w:rPr>
+      <w:rFonts w:ascii="Verdana" w:hAnsi="Verdana"/>
+    </w:rPr>
+  </w:style>
+  <w:style w:type="paragraph" w:styleId="CommentSubject">
+    <w:name w:val="annotation subject"/>
+    <w:basedOn w:val="CommentText"/>
+    <w:next w:val="CommentText"/>
+    <w:link w:val="CommentSubjectChar"/>
+    <w:uiPriority w:val="99"/>
+    <w:semiHidden/>
+    <w:unhideWhenUsed/>
+    <w:rsid w:val="00AC4C5E"/>
+    <w:rPr>
+      <w:b/>
+      <w:bCs/>
+      <w:sz w:val="20"/>
+      <w:szCs w:val="20"/>
+    </w:rPr>
+  </w:style>
+  <w:style w:type="character" w:customStyle="1" w:styleId="CommentSubjectChar">
+    <w:name w:val="Comment Subject Char"/>
+    <w:basedOn w:val="CommentTextChar"/>
+    <w:link w:val="CommentSubject"/>
+    <w:uiPriority w:val="99"/>
+    <w:semiHidden/>
+    <w:rsid w:val="00AC4C5E"/>
+    <w:rPr>
+      <w:rFonts w:ascii="Verdana" w:hAnsi="Verdana"/>
+      <w:b/>
+      <w:bCs/>
+      <w:sz w:val="20"/>
+      <w:szCs w:val="20"/>
+    </w:rPr>
+  </w:style>
 </w:styles>
 </file>
 
@@ -4617,6 +4772,99 @@
       <w:ind w:left="720"/>
       <w:contextualSpacing/>
     </w:pPr>
+  </w:style>
+  <w:style w:type="paragraph" w:styleId="BalloonText">
+    <w:name w:val="Balloon Text"/>
+    <w:basedOn w:val="Normal"/>
+    <w:link w:val="BalloonTextChar"/>
+    <w:uiPriority w:val="99"/>
+    <w:semiHidden/>
+    <w:unhideWhenUsed/>
+    <w:rsid w:val="00AC4C5E"/>
+    <w:rPr>
+      <w:rFonts w:ascii="Lucida Grande" w:hAnsi="Lucida Grande"/>
+      <w:sz w:val="18"/>
+      <w:szCs w:val="18"/>
+    </w:rPr>
+  </w:style>
+  <w:style w:type="character" w:customStyle="1" w:styleId="BalloonTextChar">
+    <w:name w:val="Balloon Text Char"/>
+    <w:basedOn w:val="DefaultParagraphFont"/>
+    <w:link w:val="BalloonText"/>
+    <w:uiPriority w:val="99"/>
+    <w:semiHidden/>
+    <w:rsid w:val="00AC4C5E"/>
+    <w:rPr>
+      <w:rFonts w:ascii="Lucida Grande" w:hAnsi="Lucida Grande"/>
+      <w:sz w:val="18"/>
+      <w:szCs w:val="18"/>
+    </w:rPr>
+  </w:style>
+  <w:style w:type="character" w:styleId="CommentReference">
+    <w:name w:val="annotation reference"/>
+    <w:basedOn w:val="DefaultParagraphFont"/>
+    <w:uiPriority w:val="99"/>
+    <w:semiHidden/>
+    <w:unhideWhenUsed/>
+    <w:rsid w:val="00AC4C5E"/>
+    <w:rPr>
+      <w:sz w:val="18"/>
+      <w:szCs w:val="18"/>
+    </w:rPr>
+  </w:style>
+  <w:style w:type="paragraph" w:styleId="CommentText">
+    <w:name w:val="annotation text"/>
+    <w:basedOn w:val="Normal"/>
+    <w:link w:val="CommentTextChar"/>
+    <w:uiPriority w:val="99"/>
+    <w:semiHidden/>
+    <w:unhideWhenUsed/>
+    <w:rsid w:val="00AC4C5E"/>
+    <w:rPr>
+      <w:sz w:val="24"/>
+    </w:rPr>
+  </w:style>
+  <w:style w:type="character" w:customStyle="1" w:styleId="CommentTextChar">
+    <w:name w:val="Comment Text Char"/>
+    <w:basedOn w:val="DefaultParagraphFont"/>
+    <w:link w:val="CommentText"/>
+    <w:uiPriority w:val="99"/>
+    <w:semiHidden/>
+    <w:rsid w:val="00AC4C5E"/>
+    <w:rPr>
+      <w:rFonts w:ascii="Verdana" w:hAnsi="Verdana"/>
+    </w:rPr>
+  </w:style>
+  <w:style w:type="paragraph" w:styleId="CommentSubject">
+    <w:name w:val="annotation subject"/>
+    <w:basedOn w:val="CommentText"/>
+    <w:next w:val="CommentText"/>
+    <w:link w:val="CommentSubjectChar"/>
+    <w:uiPriority w:val="99"/>
+    <w:semiHidden/>
+    <w:unhideWhenUsed/>
+    <w:rsid w:val="00AC4C5E"/>
+    <w:rPr>
+      <w:b/>
+      <w:bCs/>
+      <w:sz w:val="20"/>
+      <w:szCs w:val="20"/>
+    </w:rPr>
+  </w:style>
+  <w:style w:type="character" w:customStyle="1" w:styleId="CommentSubjectChar">
+    <w:name w:val="Comment Subject Char"/>
+    <w:basedOn w:val="CommentTextChar"/>
+    <w:link w:val="CommentSubject"/>
+    <w:uiPriority w:val="99"/>
+    <w:semiHidden/>
+    <w:rsid w:val="00AC4C5E"/>
+    <w:rPr>
+      <w:rFonts w:ascii="Verdana" w:hAnsi="Verdana"/>
+      <w:b/>
+      <w:bCs/>
+      <w:sz w:val="20"/>
+      <w:szCs w:val="20"/>
+    </w:rPr>
   </w:style>
 </w:styles>
 </file>

</xml_diff>